<commit_message>
transition from Win10 to Fedora
</commit_message>
<xml_diff>
--- a/resume.docx
+++ b/resume.docx
@@ -6,6 +6,26 @@
       <w:pPr>
         <w:pStyle w:val="Normal"/>
         <w:jc w:val="center"/>
+        <w:rPr>
+          <w:sz w:val="24"/>
+          <w:szCs w:val="24"/>
+        </w:rPr>
+      </w:pPr>
+      <w:r>
+        <w:rPr>
+          <w:rFonts w:ascii="Nimbus Sans L" w:hAnsi="Nimbus Sans L"/>
+          <w:b/>
+          <w:bCs/>
+          <w:sz w:val="24"/>
+          <w:szCs w:val="24"/>
+        </w:rPr>
+        <w:t>Patrick T. Anderson</w:t>
+      </w:r>
+    </w:p>
+    <w:p>
+      <w:pPr>
+        <w:pStyle w:val="Normal"/>
+        <w:jc w:val="center"/>
         <w:rPr/>
       </w:pPr>
       <w:r>
@@ -16,7 +36,7 @@
           <w:sz w:val="32"/>
           <w:szCs w:val="32"/>
         </w:rPr>
-        <w:t>Cross-Platform Software Expert</w:t>
+        <w:t>Senior Software Engineer</w:t>
       </w:r>
     </w:p>
     <w:p>
@@ -137,7 +157,13 @@
         </w:rPr>
       </w:pPr>
       <w:r>
-        <w:rPr/>
+        <w:rPr>
+          <w:rFonts w:ascii="Nimbus Sans L" w:hAnsi="Nimbus Sans L"/>
+          <w:b/>
+          <w:bCs/>
+          <w:sz w:val="28"/>
+          <w:szCs w:val="28"/>
+        </w:rPr>
       </w:r>
     </w:p>
     <w:p>
@@ -509,10 +535,10 @@
     <w:p>
       <w:pPr>
         <w:pStyle w:val="Normal"/>
-        <w:rPr>
-          <w:rFonts w:ascii="Nimbus sans l" w:hAnsi="Nimbus sans l"/>
-        </w:rPr>
-      </w:pPr>
+        <w:rPr/>
+      </w:pPr>
+      <w:bookmarkStart w:id="0" w:name="__DdeLink__65_2082133500"/>
+      <w:bookmarkEnd w:id="0"/>
       <w:r>
         <w:rPr>
           <w:rFonts w:ascii="Nimbus sans l" w:hAnsi="Nimbus sans l"/>
@@ -523,6 +549,18 @@
     <w:p>
       <w:pPr>
         <w:pStyle w:val="Normal"/>
+        <w:rPr/>
+      </w:pPr>
+      <w:r>
+        <w:rPr>
+          <w:rFonts w:ascii="Nimbus sans l" w:hAnsi="Nimbus sans l"/>
+        </w:rPr>
+        <w:t>Begin basic Android application development with Emacs, Java.</w:t>
+      </w:r>
+    </w:p>
+    <w:p>
+      <w:pPr>
+        <w:pStyle w:val="Normal"/>
         <w:rPr>
           <w:rFonts w:ascii="Nimbus sans l" w:hAnsi="Nimbus sans l"/>
         </w:rPr>
@@ -537,15 +575,37 @@
     <w:p>
       <w:pPr>
         <w:pStyle w:val="Normal"/>
-        <w:rPr>
-          <w:rFonts w:ascii="Nimbus sans l" w:hAnsi="Nimbus sans l"/>
-        </w:rPr>
-      </w:pPr>
-      <w:r>
-        <w:rPr>
-          <w:rFonts w:ascii="Nimbus sans l" w:hAnsi="Nimbus sans l"/>
-        </w:rPr>
-        <w:t>Develop autolink wiki with WYSIWYG "pass through" markup.</w:t>
+        <w:rPr/>
+      </w:pPr>
+      <w:r>
+        <w:rPr>
+          <w:rFonts w:ascii="Nimbus sans l" w:hAnsi="Nimbus sans l"/>
+        </w:rPr>
+        <w:t xml:space="preserve">Develop autolink </w:t>
+      </w:r>
+      <w:r>
+        <w:rPr>
+          <w:rFonts w:ascii="Nimbus sans l" w:hAnsi="Nimbus sans l"/>
+        </w:rPr>
+        <w:t xml:space="preserve">website </w:t>
+      </w:r>
+      <w:r>
+        <w:rPr>
+          <w:rFonts w:ascii="Nimbus sans l" w:hAnsi="Nimbus sans l"/>
+        </w:rPr>
+        <w:t xml:space="preserve">with WYSIWYG "pass through" markup </w:t>
+      </w:r>
+      <w:r>
+        <w:rPr>
+          <w:rFonts w:ascii="Nimbus sans l" w:hAnsi="Nimbus sans l"/>
+        </w:rPr>
+        <w:t>using XHTML and CSS</w:t>
+      </w:r>
+      <w:r>
+        <w:rPr>
+          <w:rFonts w:ascii="Nimbus sans l" w:hAnsi="Nimbus sans l"/>
+        </w:rPr>
+        <w:t>.</w:t>
       </w:r>
     </w:p>
     <w:p>
@@ -573,21 +633,19 @@
         <w:rPr>
           <w:rFonts w:ascii="Nimbus sans l" w:hAnsi="Nimbus sans l"/>
         </w:rPr>
-        <w:t>Write Intra Owner Trade Agreement as a GNU GPL for physical realm.</w:t>
-      </w:r>
-    </w:p>
-    <w:p>
-      <w:pPr>
-        <w:pStyle w:val="Normal"/>
-        <w:rPr>
-          <w:rFonts w:ascii="Nimbus sans l" w:hAnsi="Nimbus sans l"/>
-        </w:rPr>
-      </w:pPr>
-      <w:r>
-        <w:rPr>
-          <w:rFonts w:ascii="Nimbus sans l" w:hAnsi="Nimbus sans l"/>
-        </w:rPr>
-        <w:t>Used C, C++, XHTML, CSS, JavaScript, BASH, Emacs Lisp, gcc, gdb</w:t>
+        <w:t>Write Intra Owner Trade Agreement as a GNU GPL for the physical realm.</w:t>
+      </w:r>
+    </w:p>
+    <w:p>
+      <w:pPr>
+        <w:pStyle w:val="Normal"/>
+        <w:rPr/>
+      </w:pPr>
+      <w:r>
+        <w:rPr>
+          <w:rFonts w:ascii="Nimbus sans l" w:hAnsi="Nimbus sans l"/>
+        </w:rPr>
+        <w:t>Used C, C++, XHTML, CSS, JavaScript, BASH, Emacs Lisp, gcc, gdb, Java.</w:t>
       </w:r>
     </w:p>
     <w:p>
@@ -706,9 +764,7 @@
     <w:p>
       <w:pPr>
         <w:pStyle w:val="Normal"/>
-        <w:rPr>
-          <w:rFonts w:ascii="Nimbus sans l" w:hAnsi="Nimbus sans l"/>
-        </w:rPr>
+        <w:rPr/>
       </w:pPr>
       <w:r>
         <w:rPr>
@@ -720,15 +776,31 @@
     <w:p>
       <w:pPr>
         <w:pStyle w:val="Normal"/>
-        <w:rPr>
-          <w:rFonts w:ascii="Nimbus sans l" w:hAnsi="Nimbus sans l"/>
-        </w:rPr>
-      </w:pPr>
-      <w:r>
-        <w:rPr>
-          <w:rFonts w:ascii="Nimbus sans l" w:hAnsi="Nimbus sans l"/>
-        </w:rPr>
-        <w:t>Used C, C++, XHTML, DDK, Visual Studio</w:t>
+        <w:rPr/>
+      </w:pPr>
+      <w:r>
+        <w:rPr>
+          <w:rFonts w:ascii="Nimbus sans l" w:hAnsi="Nimbus sans l"/>
+        </w:rPr>
+        <w:t>Write some simple stored procedures against MSSQL.</w:t>
+      </w:r>
+    </w:p>
+    <w:p>
+      <w:pPr>
+        <w:pStyle w:val="Normal"/>
+        <w:rPr/>
+      </w:pPr>
+      <w:r>
+        <w:rPr>
+          <w:rFonts w:ascii="Nimbus sans l" w:hAnsi="Nimbus sans l"/>
+        </w:rPr>
+        <w:t xml:space="preserve">Used C, C++, XHTML, DDK, Visual Studio, </w:t>
+      </w:r>
+      <w:r>
+        <w:rPr>
+          <w:rFonts w:ascii="Nimbus sans l" w:hAnsi="Nimbus sans l"/>
+        </w:rPr>
+        <w:t>MSSQL.</w:t>
       </w:r>
     </w:p>
     <w:p>
@@ -791,15 +863,13 @@
     <w:p>
       <w:pPr>
         <w:pStyle w:val="Normal"/>
-        <w:rPr>
-          <w:rFonts w:ascii="Nimbus sans l" w:hAnsi="Nimbus sans l"/>
-        </w:rPr>
-      </w:pPr>
-      <w:r>
-        <w:rPr>
-          <w:rFonts w:ascii="Nimbus sans l" w:hAnsi="Nimbus sans l"/>
-        </w:rPr>
-        <w:t>Used C, C++, TCP/IP, Visual Studio</w:t>
+        <w:rPr/>
+      </w:pPr>
+      <w:r>
+        <w:rPr>
+          <w:rFonts w:ascii="Nimbus sans l" w:hAnsi="Nimbus sans l"/>
+        </w:rPr>
+        <w:t>Used C, C++, TCP/IP, Visual Studio.</w:t>
       </w:r>
     </w:p>
     <w:p>
@@ -890,15 +960,13 @@
     <w:p>
       <w:pPr>
         <w:pStyle w:val="Normal"/>
-        <w:rPr>
-          <w:rFonts w:ascii="Nimbus sans l" w:hAnsi="Nimbus sans l"/>
-        </w:rPr>
-      </w:pPr>
-      <w:r>
-        <w:rPr>
-          <w:rFonts w:ascii="Nimbus sans l" w:hAnsi="Nimbus sans l"/>
-        </w:rPr>
-        <w:t>Used C, C++, TCP/IP, DDK, Visual Studio</w:t>
+        <w:rPr/>
+      </w:pPr>
+      <w:r>
+        <w:rPr>
+          <w:rFonts w:ascii="Nimbus sans l" w:hAnsi="Nimbus sans l"/>
+        </w:rPr>
+        <w:t>Used C, C++, TCP/IP, DDK, Visual Studio.</w:t>
       </w:r>
     </w:p>
     <w:p>
@@ -975,15 +1043,13 @@
     <w:p>
       <w:pPr>
         <w:pStyle w:val="Normal"/>
-        <w:rPr>
-          <w:rFonts w:ascii="Nimbus sans l" w:hAnsi="Nimbus sans l"/>
-        </w:rPr>
-      </w:pPr>
-      <w:r>
-        <w:rPr>
-          <w:rFonts w:ascii="Nimbus sans l" w:hAnsi="Nimbus sans l"/>
-        </w:rPr>
-        <w:t>Used C, C++, Visual Studio</w:t>
+        <w:rPr/>
+      </w:pPr>
+      <w:r>
+        <w:rPr>
+          <w:rFonts w:ascii="Nimbus sans l" w:hAnsi="Nimbus sans l"/>
+        </w:rPr>
+        <w:t>Used C, C++, Visual Studio.</w:t>
       </w:r>
     </w:p>
     <w:p>
@@ -1046,15 +1112,13 @@
     <w:p>
       <w:pPr>
         <w:pStyle w:val="Normal"/>
-        <w:rPr>
-          <w:rFonts w:ascii="Nimbus sans l" w:hAnsi="Nimbus sans l"/>
-        </w:rPr>
-      </w:pPr>
-      <w:r>
-        <w:rPr>
-          <w:rFonts w:ascii="Nimbus sans l" w:hAnsi="Nimbus sans l"/>
-        </w:rPr>
-        <w:t>Used C, C++, TCP/IP, Visual Studio</w:t>
+        <w:rPr/>
+      </w:pPr>
+      <w:r>
+        <w:rPr>
+          <w:rFonts w:ascii="Nimbus sans l" w:hAnsi="Nimbus sans l"/>
+        </w:rPr>
+        <w:t>Used C, C++, TCP/IP, Visual Studio.</w:t>
       </w:r>
     </w:p>
     <w:p>

</xml_diff>